<commit_message>
R15 - Ex2 terminé
</commit_message>
<xml_diff>
--- a/R15/R15_Classes_Exercice/R15 Classes Ex2 Inscription.docx
+++ b/R15/R15_Classes_Exercice/R15 Classes Ex2 Inscription.docx
@@ -49,7 +49,7 @@
                     <pic:cNvPicPr/>
                   </pic:nvPicPr>
                   <pic:blipFill>
-                    <a:blip r:embed="rId5"/>
+                    <a:blip r:embed="rId7"/>
                     <a:stretch>
                       <a:fillRect/>
                     </a:stretch>
@@ -173,7 +173,7 @@
         <w:t xml:space="preserve">un </w:t>
       </w:r>
       <w:r>
-        <w:t xml:space="preserve"> no de confirmation un tel est bien cancellée. Remettez le no de confirmation de l’inscription à 0.</w:t>
+        <w:t>no de confirmation un tel est bien cancellée. Remettez le no de confirmation de l’inscription à 0.</w:t>
       </w:r>
     </w:p>
     <w:p>
@@ -361,10 +361,7 @@
       </w:r>
       <w:proofErr w:type="spellEnd"/>
       <w:r>
-        <w:t xml:space="preserve"> le Magnifique</w:t>
-      </w:r>
-      <w:r>
-        <w:t>!</w:t>
+        <w:t xml:space="preserve"> le Magnifique!</w:t>
       </w:r>
       <w:r>
         <w:t xml:space="preserve"> Vous êtes inscrit dans le rôle de Magicien. Voici votre numéro de confirmation: </w:t>
@@ -445,10 +442,7 @@
         <w:spacing w:line="360" w:lineRule="auto"/>
       </w:pPr>
       <w:r>
-        <w:t>"</w:t>
-      </w:r>
-      <w:r>
-        <w:t xml:space="preserve">Félicitation </w:t>
+        <w:t xml:space="preserve">"Félicitation </w:t>
       </w:r>
       <w:proofErr w:type="spellStart"/>
       <w:r>
@@ -1446,6 +1440,15 @@
 </file>
 
 <file path=customXml/item1.xml><?xml version="1.0" encoding="utf-8"?>
+<?mso-contentType ?>
+<FormTemplates xmlns="http://schemas.microsoft.com/sharepoint/v3/contenttype/forms">
+  <Display>DocumentLibraryForm</Display>
+  <Edit>DocumentLibraryForm</Edit>
+  <New>DocumentLibraryForm</New>
+</FormTemplates>
+</file>
+
+<file path=customXml/item2.xml><?xml version="1.0" encoding="utf-8"?>
 <ct:contentTypeSchema xmlns:ct="http://schemas.microsoft.com/office/2006/metadata/contentType" xmlns:ma="http://schemas.microsoft.com/office/2006/metadata/properties/metaAttributes" ct:_="" ma:_="" ma:contentTypeName="Document" ma:contentTypeID="0x010100417D1B0CE710324CA05A93EB82A6948E" ma:contentTypeVersion="2" ma:contentTypeDescription="Crée un document." ma:contentTypeScope="" ma:versionID="7f3c561bc899949b1b6cc2e19cac2c20">
   <xsd:schema xmlns:xsd="http://www.w3.org/2001/XMLSchema" xmlns:xs="http://www.w3.org/2001/XMLSchema" xmlns:p="http://schemas.microsoft.com/office/2006/metadata/properties" xmlns:ns2="402449c1-179d-48c4-9422-13d234b0788f" targetNamespace="http://schemas.microsoft.com/office/2006/metadata/properties" ma:root="true" ma:fieldsID="45f84ac275bd3d3ce3b201a0f4c69ee8" ns2:_="">
     <xsd:import namespace="402449c1-179d-48c4-9422-13d234b0788f"/>
@@ -1577,19 +1580,28 @@
 </ct:contentTypeSchema>
 </file>
 
-<file path=customXml/item2.xml><?xml version="1.0" encoding="utf-8"?>
-<?mso-contentType ?>
-<FormTemplates xmlns="http://schemas.microsoft.com/sharepoint/v3/contenttype/forms">
-  <Display>DocumentLibraryForm</Display>
-  <Edit>DocumentLibraryForm</Edit>
-  <New>DocumentLibraryForm</New>
-</FormTemplates>
-</file>
-
 <file path=customXml/itemProps1.xml><?xml version="1.0" encoding="utf-8"?>
-<ds:datastoreItem xmlns:ds="http://schemas.openxmlformats.org/officeDocument/2006/customXml" ds:itemID="{DCB2815E-080F-488C-A057-EEE661C4455C}"/>
+<ds:datastoreItem xmlns:ds="http://schemas.openxmlformats.org/officeDocument/2006/customXml" ds:itemID="{D2DBBD21-6E35-46B0-B54A-EE98DCA5FB1C}">
+  <ds:schemaRefs>
+    <ds:schemaRef ds:uri="http://schemas.microsoft.com/sharepoint/v3/contenttype/forms"/>
+  </ds:schemaRefs>
+</ds:datastoreItem>
 </file>
 
 <file path=customXml/itemProps2.xml><?xml version="1.0" encoding="utf-8"?>
-<ds:datastoreItem xmlns:ds="http://schemas.openxmlformats.org/officeDocument/2006/customXml" ds:itemID="{D2DBBD21-6E35-46B0-B54A-EE98DCA5FB1C}"/>
+<ds:datastoreItem xmlns:ds="http://schemas.openxmlformats.org/officeDocument/2006/customXml" ds:itemID="{DCB2815E-080F-488C-A057-EEE661C4455C}">
+  <ds:schemaRefs>
+    <ds:schemaRef ds:uri="http://schemas.microsoft.com/office/2006/metadata/contentType"/>
+    <ds:schemaRef ds:uri="http://schemas.microsoft.com/office/2006/metadata/properties/metaAttributes"/>
+    <ds:schemaRef ds:uri="http://www.w3.org/2001/XMLSchema"/>
+    <ds:schemaRef ds:uri="http://schemas.microsoft.com/office/2006/metadata/properties"/>
+    <ds:schemaRef ds:uri="402449c1-179d-48c4-9422-13d234b0788f"/>
+    <ds:schemaRef ds:uri="http://schemas.microsoft.com/office/2006/documentManagement/types"/>
+    <ds:schemaRef ds:uri="http://schemas.microsoft.com/office/infopath/2007/PartnerControls"/>
+    <ds:schemaRef ds:uri="http://schemas.openxmlformats.org/package/2006/metadata/core-properties"/>
+    <ds:schemaRef ds:uri="http://purl.org/dc/elements/1.1/"/>
+    <ds:schemaRef ds:uri="http://purl.org/dc/terms/"/>
+    <ds:schemaRef ds:uri="http://schemas.microsoft.com/internal/obd"/>
+  </ds:schemaRefs>
+</ds:datastoreItem>
 </file>
</xml_diff>